<commit_message>
Complete S02 D02 capability search API design with verification evidence
</commit_message>
<xml_diff>
--- a/docs/agenthub-master-plan-v1.2.docx
+++ b/docs/agenthub-master-plan-v1.2.docx
@@ -30413,6 +30413,11 @@
     <w:p>
       <w:r>
         <w:t>S01 Status Update (2026-02-12): Completed D01 manifest spec artifacts, validator implementation, negative/positive tests (9 passed), and evidence logging in docs/evidence/S01.md.</w:t>
+      </w:r>
+    </w:p>
+    <w:p>
+      <w:r>
+        <w:t>S02 Status Update (2026-02-12): Completed D02 capability search API design artifacts (OpenAPI 3.1 contract, ranking algorithm, query scenarios), executable mock verification suite, and evidence logging in docs/evidence/S02.md.</w:t>
       </w:r>
     </w:p>
     <w:sectPr>

</xml_diff>

<commit_message>
Complete S03 D03+D04 data model and infrastructure baseline
</commit_message>
<xml_diff>
--- a/docs/agenthub-master-plan-v1.2.docx
+++ b/docs/agenthub-master-plan-v1.2.docx
@@ -30418,6 +30418,11 @@
     <w:p>
       <w:r>
         <w:t>S02 Status Update (2026-02-12): Completed D02 capability search API design artifacts (OpenAPI 3.1 contract, ranking algorithm, query scenarios), executable mock verification suite, and evidence logging in docs/evidence/S02.md.</w:t>
+      </w:r>
+    </w:p>
+    <w:p>
+      <w:r>
+        <w:t>S03 Status Update (2026-02-12): Completed D03+D04 data model and infrastructure baseline artifacts (schema, migrations, ERD, cost model, C4 architecture, Terraform templates, security design), with verification evidence in docs/evidence/S03.md.</w:t>
       </w:r>
     </w:p>
     <w:sectPr>

</xml_diff>

<commit_message>
Complete S04 D05 registry API with integration tests and dev environment
</commit_message>
<xml_diff>
--- a/docs/agenthub-master-plan-v1.2.docx
+++ b/docs/agenthub-master-plan-v1.2.docx
@@ -30423,6 +30423,11 @@
     <w:p>
       <w:r>
         <w:t>S03 Status Update (2026-02-12): Completed D03+D04 data model and infrastructure baseline artifacts (schema, migrations, ERD, cost model, C4 architecture, Terraform templates, security design), with verification evidence in docs/evidence/S03.md.</w:t>
+      </w:r>
+    </w:p>
+    <w:p>
+      <w:r>
+        <w:t>S04 Status Update (2026-02-12): Completed D05 registry core API (10 endpoints), integration tests (registration/search/versioning/permissions), latency verification, and local Docker Compose dev environment, with evidence in docs/evidence/S04.md.</w:t>
       </w:r>
     </w:p>
     <w:sectPr>

</xml_diff>

<commit_message>
Complete S05 D09 eval framework core and API eval visibility
</commit_message>
<xml_diff>
--- a/docs/agenthub-master-plan-v1.2.docx
+++ b/docs/agenthub-master-plan-v1.2.docx
@@ -30428,6 +30428,11 @@
     <w:p>
       <w:r>
         <w:t>S04 Status Update (2026-02-12): Completed D05 registry core API (10 endpoints), integration tests (registration/search/versioning/permissions), latency verification, and local Docker Compose dev environment, with evidence in docs/evidence/S04.md.</w:t>
+      </w:r>
+    </w:p>
+    <w:p>
+      <w:r>
+        <w:t>S05 Status Update (2026-02-12): Completed D09 eval framework core with deterministic sandboxed Tier 1 runner, structured metrics storage, CLI integration, and API-exposed eval summaries, with evidence in docs/evidence/S05.md.</w:t>
       </w:r>
     </w:p>
     <w:sectPr>

</xml_diff>

<commit_message>
Complete S06 D11 trust scoring core with anti-gaming and trust API
</commit_message>
<xml_diff>
--- a/docs/agenthub-master-plan-v1.2.docx
+++ b/docs/agenthub-master-plan-v1.2.docx
@@ -30433,6 +30433,11 @@
     <w:p>
       <w:r>
         <w:t>S05 Status Update (2026-02-12): Completed D09 eval framework core with deterministic sandboxed Tier 1 runner, structured metrics storage, CLI integration, and API-exposed eval summaries, with evidence in docs/evidence/S05.md.</w:t>
+      </w:r>
+    </w:p>
+    <w:p>
+      <w:r>
+        <w:t>S06 Status Update (2026-02-12): Completed D11 trust scoring core (weighted computation, tiers, anti-gaming controls, trust API breakdown endpoint, and recalculation flows), with evidence in docs/evidence/S06.md.</w:t>
       </w:r>
     </w:p>
     <w:sectPr>

</xml_diff>

<commit_message>
Complete S07 D12 agent-native discovery API with MCP/A2A and SLA tests
</commit_message>
<xml_diff>
--- a/docs/agenthub-master-plan-v1.2.docx
+++ b/docs/agenthub-master-plan-v1.2.docx
@@ -30438,6 +30438,11 @@
     <w:p>
       <w:r>
         <w:t>S06 Status Update (2026-02-12): Completed D11 trust scoring core (weighted computation, tiers, anti-gaming controls, trust API breakdown endpoint, and recalculation flows), with evidence in docs/evidence/S06.md.</w:t>
+      </w:r>
+    </w:p>
+    <w:p>
+      <w:r>
+        <w:t>S07 Status Update (2026-02-12): Completed D12 agent-native discovery API with cached contract/compatibility paths, MCP tool exposure, A2A agent card publishing, schema compatibility checks, cost-constrained ranking, and 1000-query SLA validation, with evidence in docs/evidence/S07.md.</w:t>
       </w:r>
     </w:p>
     <w:sectPr>

</xml_diff>

<commit_message>
Complete S08 D13 delegation lifecycle with budget controls and audit trail
</commit_message>
<xml_diff>
--- a/docs/agenthub-master-plan-v1.2.docx
+++ b/docs/agenthub-master-plan-v1.2.docx
@@ -30443,6 +30443,11 @@
     <w:p>
       <w:r>
         <w:t>S07 Status Update (2026-02-12): Completed D12 agent-native discovery API with cached contract/compatibility paths, MCP tool exposure, A2A agent card publishing, schema compatibility checks, cost-constrained ranking, and 1000-query SLA validation, with evidence in docs/evidence/S07.md.</w:t>
+      </w:r>
+    </w:p>
+    <w:p>
+      <w:r>
+        <w:t>S08 Status Update (2026-02-12): Completed D13 delegation protocol core with full 6-stage lifecycle, escrow + settlement, 80/100/120 circuit-breakers, sandboxed execution model, audit trail, and delegation status APIs, with evidence in docs/evidence/S08.md.</w:t>
       </w:r>
     </w:p>
     <w:sectPr>

</xml_diff>

<commit_message>
Complete S09 D08(min)+D17(min) CLI path and seed dogfood evidence
</commit_message>
<xml_diff>
--- a/docs/agenthub-master-plan-v1.2.docx
+++ b/docs/agenthub-master-plan-v1.2.docx
@@ -30448,6 +30448,11 @@
     <w:p>
       <w:r>
         <w:t>S08 Status Update (2026-02-12): Completed D13 delegation protocol core with full 6-stage lifecycle, escrow + settlement, 80/100/120 circuit-breakers, sandboxed execution model, audit trail, and delegation status APIs, with evidence in docs/evidence/S08.md.</w:t>
+      </w:r>
+    </w:p>
+    <w:p>
+      <w:r>
+        <w:t>S09 Status Update (2026-02-12): Completed D08(min)+D17(min) with installable agenthub CLI (10-command JSON-capable workflow), three seed agents for dogfooding, end-to-end local publish/search/install/run/eval/versions transcript, and delegation pipeline evidence in docs/evidence/S09.md.</w:t>
       </w:r>
     </w:p>
     <w:sectPr>

</xml_diff>

<commit_message>
Complete S10 gate review with executable GO/NO_GO evaluator
</commit_message>
<xml_diff>
--- a/docs/agenthub-master-plan-v1.2.docx
+++ b/docs/agenthub-master-plan-v1.2.docx
@@ -30453,6 +30453,11 @@
     <w:p>
       <w:r>
         <w:t>S09 Status Update (2026-02-12): Completed D08(min)+D17(min) with installable agenthub CLI (10-command JSON-capable workflow), three seed agents for dogfooding, end-to-end local publish/search/install/run/eval/versions transcript, and delegation pipeline evidence in docs/evidence/S09.md.</w:t>
+      </w:r>
+    </w:p>
+    <w:p>
+      <w:r>
+        <w:t>S10 Status Update (2026-02-12): Completed Gate Review with an executable pass/fail evaluator across reliability, ROI, and unit economics criteria; generated GO decision artifacts in docs/gate/S10_GATE_REVIEW.md and docs/gate/S10_GATE_REVIEW.json, with evidence in docs/evidence/S10.md.</w:t>
       </w:r>
     </w:p>
     <w:sectPr>

</xml_diff>

<commit_message>
Complete S11 D07(min) operator UI workflows with RBAC tests
</commit_message>
<xml_diff>
--- a/docs/agenthub-master-plan-v1.2.docx
+++ b/docs/agenthub-master-plan-v1.2.docx
@@ -30458,6 +30458,11 @@
     <w:p>
       <w:r>
         <w:t>S10 Status Update (2026-02-12): Completed Gate Review with an executable pass/fail evaluator across reliability, ROI, and unit economics criteria; generated GO decision artifacts in docs/gate/S10_GATE_REVIEW.md and docs/gate/S10_GATE_REVIEW.json, with evidence in docs/evidence/S10.md.</w:t>
+      </w:r>
+    </w:p>
+    <w:p>
+      <w:r>
+        <w:t>S11 Status Update (2026-02-12): Completed D07(min) operator UI workflows with dashboard/search/detail/eval/trust/delegation observability views, plus viewer/admin role-boundary enforcement and smoke coverage in tests/operator/test_operator_ui.py.</w:t>
       </w:r>
     </w:p>
     <w:sectPr>

</xml_diff>

<commit_message>
Complete S12 D06+D10 behavioral versioning and snapshot diff API
</commit_message>
<xml_diff>
--- a/docs/agenthub-master-plan-v1.2.docx
+++ b/docs/agenthub-master-plan-v1.2.docx
@@ -30463,6 +30463,11 @@
     <w:p>
       <w:r>
         <w:t>S11 Status Update (2026-02-12): Completed D07(min) operator UI workflows with dashboard/search/detail/eval/trust/delegation observability views, plus viewer/admin role-boundary enforcement and smoke coverage in tests/operator/test_operator_ui.py.</w:t>
+      </w:r>
+    </w:p>
+    <w:p>
+      <w:r>
+        <w:t>S12 Status Update (2026-02-12): Completed D06+D10 behavioral versioning with manifest snapshot diffing, breaking/non-breaking compatibility analysis, version impact summaries, and API endpoint support for cross-version impact review, with evidence in docs/evidence/S12.md.</w:t>
       </w:r>
     </w:p>
     <w:sectPr>

</xml_diff>

<commit_message>
Complete S13 D14 lease-first acquisition and promotion controls
</commit_message>
<xml_diff>
--- a/docs/agenthub-master-plan-v1.2.docx
+++ b/docs/agenthub-master-plan-v1.2.docx
@@ -30468,6 +30468,11 @@
     <w:p>
       <w:r>
         <w:t>S12 Status Update (2026-02-12): Completed D06+D10 behavioral versioning with manifest snapshot diffing, breaking/non-breaking compatibility analysis, version impact summaries, and API endpoint support for cross-version impact review, with evidence in docs/evidence/S12.md.</w:t>
+      </w:r>
+    </w:p>
+    <w:p>
+      <w:r>
+        <w:t>S13 Status Update (2026-02-12): Completed D14 lease-first capability acquisition with TTL-bound leases, promote-to-install controls, owner permission boundaries, and attestation/policy gates, with verification in docs/evidence/S13.md.</w:t>
       </w:r>
     </w:p>
     <w:sectPr>

</xml_diff>

<commit_message>
Complete S14 D15 shared knowledge registry with safety controls
</commit_message>
<xml_diff>
--- a/docs/agenthub-master-plan-v1.2.docx
+++ b/docs/agenthub-master-plan-v1.2.docx
@@ -30473,6 +30473,11 @@
     <w:p>
       <w:r>
         <w:t>S13 Status Update (2026-02-12): Completed D14 lease-first capability acquisition with TTL-bound leases, promote-to-install controls, owner permission boundaries, and attestation/policy gates, with verification in docs/evidence/S13.md.</w:t>
+      </w:r>
+    </w:p>
+    <w:p>
+      <w:r>
+        <w:t>S14 Status Update (2026-02-12): Completed D15 shared knowledge registry APIs with contribution/query/cross-validation flows, poisoning defenses, provenance hashing, and confidence decay controls, with evidence in docs/evidence/S14.md.</w:t>
       </w:r>
     </w:p>
     <w:sectPr>

</xml_diff>

<commit_message>
Complete S15 D16 billing metering reconciliation and refund flows
</commit_message>
<xml_diff>
--- a/docs/agenthub-master-plan-v1.2.docx
+++ b/docs/agenthub-master-plan-v1.2.docx
@@ -30478,6 +30478,11 @@
     <w:p>
       <w:r>
         <w:t>S14 Status Update (2026-02-12): Completed D15 shared knowledge registry APIs with contribution/query/cross-validation flows, poisoning defenses, provenance hashing, and confidence decay controls, with evidence in docs/evidence/S14.md.</w:t>
+      </w:r>
+    </w:p>
+    <w:p>
+      <w:r>
+        <w:t>S15 Status Update (2026-02-12): Completed D16 billing and marketplace activation minimums with subscription/usage metering, invoice generation + reconciliation, and admin-guarded refund flows, with evidence in docs/evidence/S15.md.</w:t>
       </w:r>
     </w:p>
     <w:sectPr>

</xml_diff>

<commit_message>
Complete S16 D18 launch readiness checks and runbook assets
</commit_message>
<xml_diff>
--- a/docs/agenthub-master-plan-v1.2.docx
+++ b/docs/agenthub-master-plan-v1.2.docx
@@ -30483,6 +30483,11 @@
     <w:p>
       <w:r>
         <w:t>S15 Status Update (2026-02-12): Completed D16 billing and marketplace activation minimums with subscription/usage metering, invoice generation + reconciliation, and admin-guarded refund flows, with evidence in docs/evidence/S15.md.</w:t>
+      </w:r>
+    </w:p>
+    <w:p>
+      <w:r>
+        <w:t>S16 Status Update (2026-02-12): Completed D18 launch motion package with executable demo reproducibility checks, onboarding conversion funnel gating, launch readiness reporting, and runbook/plan assets, with evidence in docs/evidence/S16.md.</w:t>
       </w:r>
     </w:p>
     <w:sectPr>

</xml_diff>